<commit_message>
I exported the data to test progenitor separation using Adam Goldstein's hypothesis, but with known progenitors added
</commit_message>
<xml_diff>
--- a/What_You're_Testing.docx
+++ b/What_You're_Testing.docx
@@ -20,7 +20,7 @@
         <w:t>: can it distinguish progenitors? Does it still work across instruments?</w:t>
       </w:r>
       <w:r>
-        <w:t xml:space="preserve"> (Samples 3 and 6)</w:t>
+        <w:t xml:space="preserve"> (Sample 6)</w:t>
       </w:r>
     </w:p>
     <w:p>
@@ -94,7 +94,13 @@
         <w:t>Look at the Amati relation too</w:t>
       </w:r>
       <w:r>
-        <w:t xml:space="preserve"> (Sample 6)</w:t>
+        <w:t xml:space="preserve"> (Sample </w:t>
+      </w:r>
+      <w:r>
+        <w:t>5</w:t>
+      </w:r>
+      <w:r>
+        <w:t>)</w:t>
       </w:r>
     </w:p>
     <w:p>
@@ -106,7 +112,13 @@
         </w:numPr>
       </w:pPr>
       <w:r>
-        <w:t>Adam’s relation (Sample 2)</w:t>
+        <w:t xml:space="preserve">Adam’s relation (Sample </w:t>
+      </w:r>
+      <w:r>
+        <w:t>2</w:t>
+      </w:r>
+      <w:r>
+        <w:t>)</w:t>
       </w:r>
     </w:p>
     <w:p/>
@@ -1004,7 +1016,7 @@
 </file>
 
 <file path=customXml/itemProps1.xml><?xml version="1.0" encoding="utf-8"?>
-<ds:datastoreItem xmlns:ds="http://schemas.openxmlformats.org/officeDocument/2006/customXml" ds:itemID="{33D6A175-6E5B-CB48-9E85-30A0A1B7DAA8}">
+<ds:datastoreItem xmlns:ds="http://schemas.openxmlformats.org/officeDocument/2006/customXml" ds:itemID="{138F1A4F-E270-034F-B0DA-58E66E929297}">
   <ds:schemaRefs>
     <ds:schemaRef ds:uri="http://schemas.openxmlformats.org/officeDocument/2006/bibliography"/>
   </ds:schemaRefs>

</xml_diff>